<commit_message>
changement de style et ajout du fichier de création de bd pour installation appli
</commit_message>
<xml_diff>
--- a/WebApplication4/Content/Devis2018_6/Devis_All_NS_Reneco_commande 7 - 31 juillet 2018.docx
+++ b/WebApplication4/Content/Devis2018_6/Devis_All_NS_Reneco_commande 7 - 31 juillet 2018.docx
@@ -850,7 +850,7 @@
                 <w:szCs w:val="16"/>
                 <w:lang w:val="fr-FR"/>
               </w:rPr>
-              <w:t>13/07/2018</w:t>
+              <w:t>18/07/2018</w:t>
             </w:r>
           </w:p>
         </w:tc>
@@ -970,7 +970,7 @@
                 <w:szCs w:val="16"/>
                 <w:lang w:val="fr-FR"/>
               </w:rPr>
-              <w:t>13/07/2018</w:t>
+              <w:t>18/07/2018</w:t>
             </w:r>
           </w:p>
         </w:tc>
@@ -1754,7 +1754,7 @@
               </w:numPr>
             </w:pPr>
             <w:r>
-              <w:t>Optimisation des wireframes existants et mise en place du design de l'application.</w:t>
+              <w:t>Extraction des règles depuis l'outil ACCESS et transposition(phase1)</w:t>
             </w:r>
           </w:p>
           <w:p>
@@ -1765,7 +1765,7 @@
               </w:numPr>
             </w:pPr>
             <w:r>
-              <w:t>Extraction des règles depuis l'outil ACCESS et transposition(phase1)</w:t>
+              <w:t>Optimisation des wireframes existants et mise en place du design de l'application.</w:t>
             </w:r>
           </w:p>
           <w:p>
@@ -1776,6 +1776,17 @@
               </w:numPr>
             </w:pPr>
             <w:r>
+              <w:t>Extraction des règles depuis l'outil ACCESS et transposition (phase 2)</w:t>
+            </w:r>
+          </w:p>
+          <w:p>
+            <w:pPr>
+              <w:numPr>
+                <w:ilvl w:val="0"/>
+                <w:numId w:val="45"/>
+              </w:numPr>
+            </w:pPr>
+            <w:r>
               <w:t>Classification des règles en fonction des dépendances de tables pour l'étape d'attribution</w:t>
             </w:r>
           </w:p>
@@ -1793,7 +1804,7 @@
               <w:rPr>
                 <w:lang w:val="fr-FR"/>
               </w:rPr>
-              <w:t>8360€</w:t>
+              <w:t>11000€</w:t>
             </w:r>
           </w:p>
         </w:tc>
@@ -1974,7 +1985,7 @@
               </w:numPr>
             </w:pPr>
             <w:r>
-              <w:t>Rédaction de documentation</w:t>
+              <w:t>Intégration des maquettes de visualisation en grille </w:t>
             </w:r>
           </w:p>
           <w:p>
@@ -1985,7 +1996,7 @@
               </w:numPr>
             </w:pPr>
             <w:r>
-              <w:t>Méthodes de suppression propres</w:t>
+              <w:t>Configuration des éléments de page d'accueil en fonction de l'instance</w:t>
             </w:r>
           </w:p>
           <w:p>
@@ -1996,7 +2007,7 @@
               </w:numPr>
             </w:pPr>
             <w:r>
-              <w:t>Vérification de la robustesse du système d'import selon la configuration, les types d'objets et les types d'import</w:t>
+              <w:t>Rédaction de documentation</w:t>
             </w:r>
           </w:p>
           <w:p>
@@ -2007,7 +2018,7 @@
               </w:numPr>
             </w:pPr>
             <w:r>
-              <w:t>Mise en place de règles pour les fichiers d'import</w:t>
+              <w:t>Méthodes de suppression propres</w:t>
             </w:r>
           </w:p>
           <w:p>
@@ -2018,7 +2029,7 @@
               </w:numPr>
             </w:pPr>
             <w:r>
-              <w:t>Configuration des éléments de page d'accueil en fonction de l'instance</w:t>
+              <w:t>Vérification de la robustesse du système d'import selon la configuration, les types d'objets et les types d'import</w:t>
             </w:r>
           </w:p>
           <w:p>
@@ -2029,7 +2040,7 @@
               </w:numPr>
             </w:pPr>
             <w:r>
-              <w:t>Amélioration de l'ergonomie des écrans de visualisation des données d'échantillon, corrections suite aux retours DBSupport</w:t>
+              <w:t>Mise en place de règles pour les fichiers d'import</w:t>
             </w:r>
           </w:p>
           <w:p>
@@ -2040,7 +2051,7 @@
               </w:numPr>
             </w:pPr>
             <w:r>
-              <w:t>Intégration des maquettes de visualisation en grille </w:t>
+              <w:t>Amélioration de l'ergonomie des écrans de visualisation des données d'échantillon, corrections suite aux retours DBSupport</w:t>
             </w:r>
           </w:p>
         </w:tc>
@@ -2337,7 +2348,7 @@
               </w:numPr>
             </w:pPr>
             <w:r>
-              <w:t>Présentation de l'article sur la mesure d'oeuf par traitement d'image</w:t>
+              <w:t>POC sur les droits d'utilisateur sur une application avec Traversal et Pyramid, pour une utilisation sur l'appli repro et les nouvelles applications</w:t>
             </w:r>
           </w:p>
           <w:p>
@@ -2348,7 +2359,7 @@
               </w:numPr>
             </w:pPr>
             <w:r>
-              <w:t>POC sur les droits d'utilisateur sur une application avec Traversal et Pyramid, pour une utilisation sur l'appli repro et les nouvelles applications</w:t>
+              <w:t>Présentation de l'article sur la mesure d'oeuf par traitement d'image</w:t>
             </w:r>
           </w:p>
           <w:p>
@@ -2376,7 +2387,7 @@
               <w:rPr>
                 <w:lang w:val="fr-FR"/>
               </w:rPr>
-              <w:t>8125€</w:t>
+              <w:t>6835€</w:t>
             </w:r>
           </w:p>
         </w:tc>
@@ -2575,7 +2586,7 @@
                 <w:szCs w:val="21"/>
                 <w:lang w:eastAsia="fr-FR"/>
               </w:rPr>
-              <w:t>44155</w:t>
+              <w:t>45505</w:t>
             </w:r>
             <w:r>
               <w:rPr>
@@ -2796,7 +2807,7 @@
       <w:proofErr w:type="spellStart"/>
       <w:proofErr w:type="spellEnd"/>
       <w:r>
-        <w:t>70015</w:t>
+        <w:t>71365</w:t>
       </w:r>
       <w:r>
         <w:t>€</w:t>

</xml_diff>